<commit_message>
v1.3.9: December 2025 ISM updates
</commit_message>
<xml_diff>
--- a/static/content/files/Blueprint Essential Eight Template.docx
+++ b/static/content/files/Blueprint Essential Eight Template.docx
@@ -49,7 +49,7 @@
         <w:br w:type="page"/>
       </w:r>
     </w:p>
-    <w:bookmarkStart w:id="20" w:name="X8f5e474baf991a340cbb70410e1a51a25c08c95"/>
+    <w:bookmarkStart w:id="20" w:name="X9e6329012a53849c82b1e0abc691b2d8f2aa138"/>
     <w:p>
       <w:pPr>
         <w:pStyle w:val="Heading1"/>
@@ -669,7 +669,7 @@
       </w:r>
     </w:p>
     <w:bookmarkEnd w:id="20"/>
-    <w:bookmarkStart w:id="40" w:name="Xf7035f6e8b52d29e1be002bce433d7d93f5efd0"/>
+    <w:bookmarkStart w:id="40" w:name="Xce6894c1e1fb48d202d574978b9c4d3c98d8487"/>
     <w:p>
       <w:pPr>
         <w:pStyle w:val="Heading1"/>
@@ -3343,7 +3343,7 @@
     <w:bookmarkEnd w:id="38"/>
     <w:bookmarkEnd w:id="39"/>
     <w:bookmarkEnd w:id="40"/>
-    <w:bookmarkStart w:id="54" w:name="X7f8935d57e9d712b6f7e9437bb6f004434eaf85"/>
+    <w:bookmarkStart w:id="54" w:name="X43679319daa5d35c40c103b5c17349314211272"/>
     <w:p>
       <w:pPr>
         <w:pStyle w:val="Heading1"/>
@@ -6173,7 +6173,7 @@
     <w:bookmarkEnd w:id="52"/>
     <w:bookmarkEnd w:id="53"/>
     <w:bookmarkEnd w:id="54"/>
-    <w:bookmarkStart w:id="63" w:name="X19f1148917f2a7b4139b547534c02b98e0db128"/>
+    <w:bookmarkStart w:id="63" w:name="X1ad53bb6944c84ef9e445ea1134c4f497106c9a"/>
     <w:p>
       <w:pPr>
         <w:pStyle w:val="Heading1"/>
@@ -9681,7 +9681,7 @@
     <w:bookmarkEnd w:id="61"/>
     <w:bookmarkEnd w:id="62"/>
     <w:bookmarkEnd w:id="63"/>
-    <w:bookmarkStart w:id="77" w:name="Xef0b89f8b2297a74a34fdf30567a233d39d149e"/>
+    <w:bookmarkStart w:id="77" w:name="Xe99fea70a3e68505ccf2c1001950c48964c1483"/>
     <w:p>
       <w:pPr>
         <w:pStyle w:val="Heading1"/>
@@ -13712,7 +13712,7 @@
     <w:bookmarkEnd w:id="75"/>
     <w:bookmarkEnd w:id="76"/>
     <w:bookmarkEnd w:id="77"/>
-    <w:bookmarkStart w:id="88" w:name="Xe729fa7825c68cd5a24129e668a4d3efe2426e1"/>
+    <w:bookmarkStart w:id="88" w:name="X8af4a57bdeddd6be86ba222951d4fc4e9597958"/>
     <w:p>
       <w:pPr>
         <w:pStyle w:val="Heading1"/>
@@ -18259,7 +18259,7 @@
               <w:pStyle w:val="BodyText"/>
             </w:pPr>
             <w:r>
-              <w:t xml:space="preserve">Maturity Levels 2 and 3 require all allowed and blocked application control event logs from the following systems to be analysed in a timely manner to detect cyber security events:</w:t>
+              <w:t xml:space="preserve">Maturity Levels 2 and 3 require all allowed and blocked application control events to be centrally logged and that such events from the following systems be analysed in a timely manner to detect cyber security events:</w:t>
             </w:r>
           </w:p>
         </w:tc>
@@ -18886,7 +18886,7 @@
     <w:bookmarkEnd w:id="86"/>
     <w:bookmarkEnd w:id="87"/>
     <w:bookmarkEnd w:id="88"/>
-    <w:bookmarkStart w:id="98" w:name="Xbf96a1ed14e7ad6dcaa65274a30cf382df9c350"/>
+    <w:bookmarkStart w:id="98" w:name="X2fc826c75af19592b40f4f35cffa43a994cfb6f"/>
     <w:p>
       <w:pPr>
         <w:pStyle w:val="Heading1"/>
@@ -19856,7 +19856,7 @@
     <w:bookmarkEnd w:id="96"/>
     <w:bookmarkEnd w:id="97"/>
     <w:bookmarkEnd w:id="98"/>
-    <w:bookmarkStart w:id="107" w:name="Xe23a9b0cd704cabbe59950f1907e219001689b1"/>
+    <w:bookmarkStart w:id="107" w:name="Xcd5ba3547d16b57e1b929aea69233a079208883"/>
     <w:p>
       <w:pPr>
         <w:pStyle w:val="Heading1"/>
@@ -24014,7 +24014,7 @@
     <w:bookmarkEnd w:id="105"/>
     <w:bookmarkEnd w:id="106"/>
     <w:bookmarkEnd w:id="107"/>
-    <w:bookmarkStart w:id="114" w:name="Xe557595a533917c9c0866764470f06d16e8a864"/>
+    <w:bookmarkStart w:id="114" w:name="Xa0750c5df5979419b2e26a6c0c57d353f51edf9"/>
     <w:p>
       <w:pPr>
         <w:pStyle w:val="Heading1"/>

</xml_diff>